<commit_message>
fine giornata di lavoro 27.10.2023
</commit_message>
<xml_diff>
--- a/4_Diari/2023.10.27_EneaCorti.docx
+++ b/4_Diari/2023.10.27_EneaCorti.docx
@@ -268,16 +268,189 @@
               <w:rPr>
                 <w:rFonts w:ascii="Arial" w:hAnsi="Arial" w:cs="Arial"/>
               </w:rPr>
-              <w:t>nessun controllo se ci sono duplicati</w:t>
+              <w:t>nessun controllo se ci sono duplicati)</w:t>
             </w:r>
-            <w:bookmarkStart w:id="3" w:name="_GoBack"/>
-            <w:bookmarkEnd w:id="3"/>
+          </w:p>
+          <w:p>
+            <w:pPr>
+              <w:rPr>
+                <w:rFonts w:ascii="Arial" w:hAnsi="Arial" w:cs="Arial"/>
+                <w:b/>
+              </w:rPr>
+            </w:pPr>
             <w:r>
               <w:rPr>
                 <w:rFonts w:ascii="Arial" w:hAnsi="Arial" w:cs="Arial"/>
-              </w:rPr>
-              <w:t>)</w:t>
+                <w:b/>
+              </w:rPr>
+              <w:t>Parole duplicate:</w:t>
             </w:r>
+          </w:p>
+          <w:p>
+            <w:pPr>
+              <w:pStyle w:val="Paragrafoelenco"/>
+              <w:numPr>
+                <w:ilvl w:val="0"/>
+                <w:numId w:val="22"/>
+              </w:numPr>
+              <w:rPr>
+                <w:rFonts w:ascii="Arial" w:hAnsi="Arial" w:cs="Arial"/>
+              </w:rPr>
+            </w:pPr>
+            <w:r>
+              <w:rPr>
+                <w:rFonts w:ascii="Arial" w:hAnsi="Arial" w:cs="Arial"/>
+              </w:rPr>
+              <w:t>Ho risolto il problema delle parole ripetute controllando che la parola non sia già inserita, ma questo porta ad un nuovo problema:</w:t>
+            </w:r>
+          </w:p>
+          <w:p>
+            <w:pPr>
+              <w:rPr>
+                <w:rFonts w:ascii="Arial" w:hAnsi="Arial" w:cs="Arial"/>
+                <w:b/>
+              </w:rPr>
+            </w:pPr>
+            <w:r>
+              <w:rPr>
+                <w:rFonts w:ascii="Arial" w:hAnsi="Arial" w:cs="Arial"/>
+                <w:b/>
+              </w:rPr>
+              <w:t>Lentezza programma con tante parole:</w:t>
+            </w:r>
+          </w:p>
+          <w:p>
+            <w:pPr>
+              <w:pStyle w:val="Paragrafoelenco"/>
+              <w:numPr>
+                <w:ilvl w:val="0"/>
+                <w:numId w:val="22"/>
+              </w:numPr>
+              <w:rPr>
+                <w:rFonts w:ascii="Arial" w:hAnsi="Arial" w:cs="Arial"/>
+              </w:rPr>
+            </w:pPr>
+            <w:r>
+              <w:rPr>
+                <w:rFonts w:ascii="Arial" w:hAnsi="Arial" w:cs="Arial"/>
+              </w:rPr>
+              <w:t xml:space="preserve">Senza il controllo delle parole duplicate, il programma non riscontra problemi nel funzionamento, ma con il controllo e un numero elevato di </w:t>
+            </w:r>
+            <w:proofErr w:type="gramStart"/>
+            <w:r>
+              <w:rPr>
+                <w:rFonts w:ascii="Arial" w:hAnsi="Arial" w:cs="Arial"/>
+              </w:rPr>
+              <w:t>parole(</w:t>
+            </w:r>
+            <w:proofErr w:type="gramEnd"/>
+            <w:r>
+              <w:rPr>
+                <w:rFonts w:ascii="Arial" w:hAnsi="Arial" w:cs="Arial"/>
+              </w:rPr>
+              <w:t>dalle 30 parole in su in una matrice di 15*15), il programma risulta lento e non produce nessun output, il problema è causato da un insufficienza di parole diverse che possono andar bene(file di 1070 parole)</w:t>
+            </w:r>
+          </w:p>
+          <w:p>
+            <w:pPr>
+              <w:pStyle w:val="Paragrafoelenco"/>
+              <w:numPr>
+                <w:ilvl w:val="0"/>
+                <w:numId w:val="22"/>
+              </w:numPr>
+              <w:rPr>
+                <w:rFonts w:ascii="Arial" w:hAnsi="Arial" w:cs="Arial"/>
+              </w:rPr>
+            </w:pPr>
+            <w:r>
+              <w:rPr>
+                <w:rFonts w:ascii="Arial" w:hAnsi="Arial" w:cs="Arial"/>
+              </w:rPr>
+              <w:t>Come soluzione ho pensato di usare un file co</w:t>
+            </w:r>
+            <w:r>
+              <w:rPr>
+                <w:rFonts w:ascii="Arial" w:hAnsi="Arial" w:cs="Arial"/>
+              </w:rPr>
+              <w:t>n</w:t>
+            </w:r>
+            <w:r>
+              <w:rPr>
+                <w:rFonts w:ascii="Arial" w:hAnsi="Arial" w:cs="Arial"/>
+              </w:rPr>
+              <w:t xml:space="preserve"> un maggior numero di parole al suo interno.</w:t>
+            </w:r>
+          </w:p>
+          <w:p>
+            <w:pPr>
+              <w:pStyle w:val="Paragrafoelenco"/>
+              <w:numPr>
+                <w:ilvl w:val="0"/>
+                <w:numId w:val="22"/>
+              </w:numPr>
+              <w:rPr>
+                <w:rFonts w:ascii="Arial" w:hAnsi="Arial" w:cs="Arial"/>
+              </w:rPr>
+            </w:pPr>
+            <w:r>
+              <w:rPr>
+                <w:rFonts w:ascii="Arial" w:hAnsi="Arial" w:cs="Arial"/>
+              </w:rPr>
+              <w:t>Ho parzialmente risolto questo problema con il file da 90000 parole</w:t>
+            </w:r>
+          </w:p>
+          <w:p>
+            <w:pPr>
+              <w:pStyle w:val="Paragrafoelenco"/>
+              <w:numPr>
+                <w:ilvl w:val="0"/>
+                <w:numId w:val="22"/>
+              </w:numPr>
+              <w:rPr>
+                <w:rFonts w:ascii="Arial" w:hAnsi="Arial" w:cs="Arial"/>
+              </w:rPr>
+            </w:pPr>
+            <w:r>
+              <w:rPr>
+                <w:rFonts w:ascii="Arial" w:hAnsi="Arial" w:cs="Arial"/>
+              </w:rPr>
+              <w:t xml:space="preserve">Ho risolto il problema cambiando la mia funzione </w:t>
+            </w:r>
+            <w:proofErr w:type="spellStart"/>
+            <w:r>
+              <w:rPr>
+                <w:rFonts w:ascii="Arial" w:hAnsi="Arial" w:cs="Arial"/>
+              </w:rPr>
+              <w:t>pescaParola</w:t>
+            </w:r>
+            <w:proofErr w:type="spellEnd"/>
+            <w:r>
+              <w:rPr>
+                <w:rFonts w:ascii="Arial" w:hAnsi="Arial" w:cs="Arial"/>
+              </w:rPr>
+              <w:t>, non c’era nessun controllo che mi verificasse che la lunghezza della parola sia minore della grandezza della griglia, di conseguenza eseguivo controlli inutili per una parola che sarebbe stata comunque no</w:t>
+            </w:r>
+            <w:r>
+              <w:rPr>
+                <w:rFonts w:ascii="Arial" w:hAnsi="Arial" w:cs="Arial"/>
+              </w:rPr>
+              <w:t>n valida.</w:t>
+            </w:r>
+          </w:p>
+          <w:p>
+            <w:pPr>
+              <w:ind w:left="360"/>
+              <w:rPr>
+                <w:rFonts w:ascii="Arial" w:hAnsi="Arial" w:cs="Arial"/>
+              </w:rPr>
+            </w:pPr>
+          </w:p>
+          <w:p>
+            <w:pPr>
+              <w:rPr>
+                <w:rFonts w:ascii="Arial" w:hAnsi="Arial" w:cs="Arial"/>
+              </w:rPr>
+            </w:pPr>
           </w:p>
         </w:tc>
       </w:tr>
@@ -334,7 +507,19 @@
               <w:rPr>
                 <w:rFonts w:ascii="Arial" w:hAnsi="Arial" w:cs="Arial"/>
               </w:rPr>
-              <w:t>A buon punto</w:t>
+              <w:t>Non ho svolto i compiti che mi ero previsto la settimana scorsa ma mi sono portato avanti con i test</w:t>
+            </w:r>
+            <w:r>
+              <w:rPr>
+                <w:rFonts w:ascii="Arial" w:hAnsi="Arial" w:cs="Arial"/>
+              </w:rPr>
+              <w:t xml:space="preserve"> e ho risolto dei problemi di cui mi sarei accorto più avanti,</w:t>
+            </w:r>
+            <w:r>
+              <w:rPr>
+                <w:rFonts w:ascii="Arial" w:hAnsi="Arial" w:cs="Arial"/>
+              </w:rPr>
+              <w:t xml:space="preserve"> di conseguenza mi trovo ancora a buon punto rispetto alla pianificazione</w:t>
             </w:r>
           </w:p>
         </w:tc>
@@ -413,6 +598,21 @@
               </w:rPr>
               <w:t>inizio interfaccia grafica</w:t>
             </w:r>
+          </w:p>
+          <w:p>
+            <w:pPr>
+              <w:rPr>
+                <w:rFonts w:ascii="Arial" w:hAnsi="Arial" w:cs="Arial"/>
+              </w:rPr>
+            </w:pPr>
+            <w:r>
+              <w:rPr>
+                <w:rFonts w:ascii="Arial" w:hAnsi="Arial" w:cs="Arial"/>
+              </w:rPr>
+              <w:t>Separazione codice modalità bambini e adulti</w:t>
+            </w:r>
+            <w:bookmarkStart w:id="3" w:name="_GoBack"/>
+            <w:bookmarkEnd w:id="3"/>
           </w:p>
           <w:p>
             <w:pPr>
@@ -648,6 +848,118 @@
 <file path=word/numbering.xml><?xml version="1.0" encoding="utf-8"?>
 <w:numbering xmlns:wpc="http://schemas.microsoft.com/office/word/2010/wordprocessingCanvas" xmlns:cx="http://schemas.microsoft.com/office/drawing/2014/chartex" xmlns:cx1="http://schemas.microsoft.com/office/drawing/2015/9/8/chartex" xmlns:cx2="http://schemas.microsoft.com/office/drawing/2015/10/21/chartex" xmlns:cx3="http://schemas.microsoft.com/office/drawing/2016/5/9/chartex" xmlns:cx4="http://schemas.microsoft.com/office/drawing/2016/5/10/chartex" xmlns:cx5="http://schemas.microsoft.com/office/drawing/2016/5/11/chartex" xmlns:cx6="http://schemas.microsoft.com/office/drawing/2016/5/12/chartex" xmlns:cx7="http://schemas.microsoft.com/office/drawing/2016/5/13/chartex" xmlns:cx8="http://schemas.microsoft.com/office/drawing/2016/5/14/chartex" xmlns:mc="http://schemas.openxmlformats.org/markup-compatibility/2006" xmlns:aink="http://schemas.microsoft.com/office/drawing/2016/ink" xmlns:am3d="http://schemas.microsoft.com/office/drawing/2017/model3d" xmlns:o="urn:schemas-microsoft-com:office:office" xmlns:r="http://schemas.openxmlformats.org/officeDocument/2006/relationships" xmlns:m="http://schemas.openxmlformats.org/officeDocument/2006/math" xmlns:v="urn:schemas-microsoft-com:vml" xmlns:wp14="http://schemas.microsoft.com/office/word/2010/wordprocessingDrawing" xmlns:wp="http://schemas.openxmlformats.org/drawingml/2006/wordprocessingDrawing" xmlns:w10="urn:schemas-microsoft-com:office:word" xmlns:w="http://schemas.openxmlformats.org/wordprocessingml/2006/main" xmlns:w14="http://schemas.microsoft.com/office/word/2010/wordml" xmlns:w15="http://schemas.microsoft.com/office/word/2012/wordml" xmlns:w16cid="http://schemas.microsoft.com/office/word/2016/wordml/cid" xmlns:w16se="http://schemas.microsoft.com/office/word/2015/wordml/symex" xmlns:wpg="http://schemas.microsoft.com/office/word/2010/wordprocessingGroup" xmlns:wpi="http://schemas.microsoft.com/office/word/2010/wordprocessingInk" xmlns:wne="http://schemas.microsoft.com/office/word/2006/wordml" xmlns:wps="http://schemas.microsoft.com/office/word/2010/wordprocessingShape" mc:Ignorable="w14 w15 w16se w16cid wp14">
   <w:abstractNum w:abstractNumId="0" w15:restartNumberingAfterBreak="0">
+    <w:nsid w:val="1273722E"/>
+    <w:multiLevelType w:val="hybridMultilevel"/>
+    <w:tmpl w:val="E3ACE3E0"/>
+    <w:lvl w:ilvl="0" w:tplc="93F6AE22">
+      <w:numFmt w:val="bullet"/>
+      <w:lvlText w:val="-"/>
+      <w:lvlJc w:val="left"/>
+      <w:pPr>
+        <w:ind w:left="720" w:hanging="360"/>
+      </w:pPr>
+      <w:rPr>
+        <w:rFonts w:ascii="Arial" w:eastAsiaTheme="minorHAnsi" w:hAnsi="Arial" w:cs="Arial" w:hint="default"/>
+      </w:rPr>
+    </w:lvl>
+    <w:lvl w:ilvl="1" w:tplc="08100003" w:tentative="1">
+      <w:start w:val="1"/>
+      <w:numFmt w:val="bullet"/>
+      <w:lvlText w:val="o"/>
+      <w:lvlJc w:val="left"/>
+      <w:pPr>
+        <w:ind w:left="1440" w:hanging="360"/>
+      </w:pPr>
+      <w:rPr>
+        <w:rFonts w:ascii="Courier New" w:hAnsi="Courier New" w:cs="Courier New" w:hint="default"/>
+      </w:rPr>
+    </w:lvl>
+    <w:lvl w:ilvl="2" w:tplc="08100005" w:tentative="1">
+      <w:start w:val="1"/>
+      <w:numFmt w:val="bullet"/>
+      <w:lvlText w:val=""/>
+      <w:lvlJc w:val="left"/>
+      <w:pPr>
+        <w:ind w:left="2160" w:hanging="360"/>
+      </w:pPr>
+      <w:rPr>
+        <w:rFonts w:ascii="Wingdings" w:hAnsi="Wingdings" w:hint="default"/>
+      </w:rPr>
+    </w:lvl>
+    <w:lvl w:ilvl="3" w:tplc="08100001" w:tentative="1">
+      <w:start w:val="1"/>
+      <w:numFmt w:val="bullet"/>
+      <w:lvlText w:val=""/>
+      <w:lvlJc w:val="left"/>
+      <w:pPr>
+        <w:ind w:left="2880" w:hanging="360"/>
+      </w:pPr>
+      <w:rPr>
+        <w:rFonts w:ascii="Symbol" w:hAnsi="Symbol" w:hint="default"/>
+      </w:rPr>
+    </w:lvl>
+    <w:lvl w:ilvl="4" w:tplc="08100003" w:tentative="1">
+      <w:start w:val="1"/>
+      <w:numFmt w:val="bullet"/>
+      <w:lvlText w:val="o"/>
+      <w:lvlJc w:val="left"/>
+      <w:pPr>
+        <w:ind w:left="3600" w:hanging="360"/>
+      </w:pPr>
+      <w:rPr>
+        <w:rFonts w:ascii="Courier New" w:hAnsi="Courier New" w:cs="Courier New" w:hint="default"/>
+      </w:rPr>
+    </w:lvl>
+    <w:lvl w:ilvl="5" w:tplc="08100005" w:tentative="1">
+      <w:start w:val="1"/>
+      <w:numFmt w:val="bullet"/>
+      <w:lvlText w:val=""/>
+      <w:lvlJc w:val="left"/>
+      <w:pPr>
+        <w:ind w:left="4320" w:hanging="360"/>
+      </w:pPr>
+      <w:rPr>
+        <w:rFonts w:ascii="Wingdings" w:hAnsi="Wingdings" w:hint="default"/>
+      </w:rPr>
+    </w:lvl>
+    <w:lvl w:ilvl="6" w:tplc="08100001" w:tentative="1">
+      <w:start w:val="1"/>
+      <w:numFmt w:val="bullet"/>
+      <w:lvlText w:val=""/>
+      <w:lvlJc w:val="left"/>
+      <w:pPr>
+        <w:ind w:left="5040" w:hanging="360"/>
+      </w:pPr>
+      <w:rPr>
+        <w:rFonts w:ascii="Symbol" w:hAnsi="Symbol" w:hint="default"/>
+      </w:rPr>
+    </w:lvl>
+    <w:lvl w:ilvl="7" w:tplc="08100003" w:tentative="1">
+      <w:start w:val="1"/>
+      <w:numFmt w:val="bullet"/>
+      <w:lvlText w:val="o"/>
+      <w:lvlJc w:val="left"/>
+      <w:pPr>
+        <w:ind w:left="5760" w:hanging="360"/>
+      </w:pPr>
+      <w:rPr>
+        <w:rFonts w:ascii="Courier New" w:hAnsi="Courier New" w:cs="Courier New" w:hint="default"/>
+      </w:rPr>
+    </w:lvl>
+    <w:lvl w:ilvl="8" w:tplc="08100005" w:tentative="1">
+      <w:start w:val="1"/>
+      <w:numFmt w:val="bullet"/>
+      <w:lvlText w:val=""/>
+      <w:lvlJc w:val="left"/>
+      <w:pPr>
+        <w:ind w:left="6480" w:hanging="360"/>
+      </w:pPr>
+      <w:rPr>
+        <w:rFonts w:ascii="Wingdings" w:hAnsi="Wingdings" w:hint="default"/>
+      </w:rPr>
+    </w:lvl>
+  </w:abstractNum>
+  <w:abstractNum w:abstractNumId="1" w15:restartNumberingAfterBreak="0">
     <w:nsid w:val="1AC113DD"/>
     <w:multiLevelType w:val="hybridMultilevel"/>
     <w:tmpl w:val="7F14AF36"/>
@@ -759,7 +1071,7 @@
       </w:rPr>
     </w:lvl>
   </w:abstractNum>
-  <w:abstractNum w:abstractNumId="1" w15:restartNumberingAfterBreak="0">
+  <w:abstractNum w:abstractNumId="2" w15:restartNumberingAfterBreak="0">
     <w:nsid w:val="1DFB51AB"/>
     <w:multiLevelType w:val="hybridMultilevel"/>
     <w:tmpl w:val="BFACE39E"/>
@@ -872,7 +1184,7 @@
       </w:rPr>
     </w:lvl>
   </w:abstractNum>
-  <w:abstractNum w:abstractNumId="2" w15:restartNumberingAfterBreak="0">
+  <w:abstractNum w:abstractNumId="3" w15:restartNumberingAfterBreak="0">
     <w:nsid w:val="36E11DF4"/>
     <w:multiLevelType w:val="hybridMultilevel"/>
     <w:tmpl w:val="1856E4BE"/>
@@ -984,7 +1296,7 @@
       </w:rPr>
     </w:lvl>
   </w:abstractNum>
-  <w:abstractNum w:abstractNumId="3" w15:restartNumberingAfterBreak="0">
+  <w:abstractNum w:abstractNumId="4" w15:restartNumberingAfterBreak="0">
     <w:nsid w:val="3AFA4BF8"/>
     <w:multiLevelType w:val="hybridMultilevel"/>
     <w:tmpl w:val="EF1C99B4"/>
@@ -1096,7 +1408,7 @@
       </w:rPr>
     </w:lvl>
   </w:abstractNum>
-  <w:abstractNum w:abstractNumId="4" w15:restartNumberingAfterBreak="0">
+  <w:abstractNum w:abstractNumId="5" w15:restartNumberingAfterBreak="0">
     <w:nsid w:val="3D4C551D"/>
     <w:multiLevelType w:val="hybridMultilevel"/>
     <w:tmpl w:val="1D629A34"/>
@@ -1209,7 +1521,7 @@
       </w:rPr>
     </w:lvl>
   </w:abstractNum>
-  <w:abstractNum w:abstractNumId="5" w15:restartNumberingAfterBreak="0">
+  <w:abstractNum w:abstractNumId="6" w15:restartNumberingAfterBreak="0">
     <w:nsid w:val="3EBE4D1A"/>
     <w:multiLevelType w:val="hybridMultilevel"/>
     <w:tmpl w:val="C2E8BF98"/>
@@ -1321,7 +1633,7 @@
       </w:rPr>
     </w:lvl>
   </w:abstractNum>
-  <w:abstractNum w:abstractNumId="6" w15:restartNumberingAfterBreak="0">
+  <w:abstractNum w:abstractNumId="7" w15:restartNumberingAfterBreak="0">
     <w:nsid w:val="3F671B2A"/>
     <w:multiLevelType w:val="hybridMultilevel"/>
     <w:tmpl w:val="837CCA7E"/>
@@ -1434,7 +1746,7 @@
       </w:rPr>
     </w:lvl>
   </w:abstractNum>
-  <w:abstractNum w:abstractNumId="7" w15:restartNumberingAfterBreak="0">
+  <w:abstractNum w:abstractNumId="8" w15:restartNumberingAfterBreak="0">
     <w:nsid w:val="432D4A14"/>
     <w:multiLevelType w:val="hybridMultilevel"/>
     <w:tmpl w:val="3850D6E2"/>
@@ -1546,7 +1858,7 @@
       </w:rPr>
     </w:lvl>
   </w:abstractNum>
-  <w:abstractNum w:abstractNumId="8" w15:restartNumberingAfterBreak="0">
+  <w:abstractNum w:abstractNumId="9" w15:restartNumberingAfterBreak="0">
     <w:nsid w:val="442C21C6"/>
     <w:multiLevelType w:val="hybridMultilevel"/>
     <w:tmpl w:val="D64E2F34"/>
@@ -1659,7 +1971,7 @@
       </w:rPr>
     </w:lvl>
   </w:abstractNum>
-  <w:abstractNum w:abstractNumId="9" w15:restartNumberingAfterBreak="0">
+  <w:abstractNum w:abstractNumId="10" w15:restartNumberingAfterBreak="0">
     <w:nsid w:val="44F65ACA"/>
     <w:multiLevelType w:val="hybridMultilevel"/>
     <w:tmpl w:val="A3C8D654"/>
@@ -1772,7 +2084,7 @@
       </w:rPr>
     </w:lvl>
   </w:abstractNum>
-  <w:abstractNum w:abstractNumId="10" w15:restartNumberingAfterBreak="0">
+  <w:abstractNum w:abstractNumId="11" w15:restartNumberingAfterBreak="0">
     <w:nsid w:val="45714A95"/>
     <w:multiLevelType w:val="hybridMultilevel"/>
     <w:tmpl w:val="05F4A790"/>
@@ -1884,7 +2196,7 @@
       </w:rPr>
     </w:lvl>
   </w:abstractNum>
-  <w:abstractNum w:abstractNumId="11" w15:restartNumberingAfterBreak="0">
+  <w:abstractNum w:abstractNumId="12" w15:restartNumberingAfterBreak="0">
     <w:nsid w:val="47473CE2"/>
     <w:multiLevelType w:val="hybridMultilevel"/>
     <w:tmpl w:val="ECF27DAE"/>
@@ -1996,7 +2308,7 @@
       </w:rPr>
     </w:lvl>
   </w:abstractNum>
-  <w:abstractNum w:abstractNumId="12" w15:restartNumberingAfterBreak="0">
+  <w:abstractNum w:abstractNumId="13" w15:restartNumberingAfterBreak="0">
     <w:nsid w:val="4D8115E5"/>
     <w:multiLevelType w:val="hybridMultilevel"/>
     <w:tmpl w:val="3DC066B4"/>
@@ -2109,7 +2421,7 @@
       </w:rPr>
     </w:lvl>
   </w:abstractNum>
-  <w:abstractNum w:abstractNumId="13" w15:restartNumberingAfterBreak="0">
+  <w:abstractNum w:abstractNumId="14" w15:restartNumberingAfterBreak="0">
     <w:nsid w:val="5A3606D5"/>
     <w:multiLevelType w:val="hybridMultilevel"/>
     <w:tmpl w:val="91805626"/>
@@ -2222,7 +2534,7 @@
       </w:rPr>
     </w:lvl>
   </w:abstractNum>
-  <w:abstractNum w:abstractNumId="14" w15:restartNumberingAfterBreak="0">
+  <w:abstractNum w:abstractNumId="15" w15:restartNumberingAfterBreak="0">
     <w:nsid w:val="61C87B25"/>
     <w:multiLevelType w:val="hybridMultilevel"/>
     <w:tmpl w:val="6FA21976"/>
@@ -2335,7 +2647,7 @@
       </w:rPr>
     </w:lvl>
   </w:abstractNum>
-  <w:abstractNum w:abstractNumId="15" w15:restartNumberingAfterBreak="0">
+  <w:abstractNum w:abstractNumId="16" w15:restartNumberingAfterBreak="0">
     <w:nsid w:val="621D43F7"/>
     <w:multiLevelType w:val="hybridMultilevel"/>
     <w:tmpl w:val="E1BA4850"/>
@@ -2448,7 +2760,7 @@
       </w:rPr>
     </w:lvl>
   </w:abstractNum>
-  <w:abstractNum w:abstractNumId="16" w15:restartNumberingAfterBreak="0">
+  <w:abstractNum w:abstractNumId="17" w15:restartNumberingAfterBreak="0">
     <w:nsid w:val="657763C8"/>
     <w:multiLevelType w:val="hybridMultilevel"/>
     <w:tmpl w:val="94F87C5A"/>
@@ -2561,7 +2873,7 @@
       </w:rPr>
     </w:lvl>
   </w:abstractNum>
-  <w:abstractNum w:abstractNumId="17" w15:restartNumberingAfterBreak="0">
+  <w:abstractNum w:abstractNumId="18" w15:restartNumberingAfterBreak="0">
     <w:nsid w:val="6A922D49"/>
     <w:multiLevelType w:val="hybridMultilevel"/>
     <w:tmpl w:val="4C246408"/>
@@ -2673,7 +2985,7 @@
       </w:rPr>
     </w:lvl>
   </w:abstractNum>
-  <w:abstractNum w:abstractNumId="18" w15:restartNumberingAfterBreak="0">
+  <w:abstractNum w:abstractNumId="19" w15:restartNumberingAfterBreak="0">
     <w:nsid w:val="6AFC21B1"/>
     <w:multiLevelType w:val="hybridMultilevel"/>
     <w:tmpl w:val="ABCC59D8"/>
@@ -2785,7 +3097,7 @@
       </w:rPr>
     </w:lvl>
   </w:abstractNum>
-  <w:abstractNum w:abstractNumId="19" w15:restartNumberingAfterBreak="0">
+  <w:abstractNum w:abstractNumId="20" w15:restartNumberingAfterBreak="0">
     <w:nsid w:val="74DB59D8"/>
     <w:multiLevelType w:val="hybridMultilevel"/>
     <w:tmpl w:val="E334E25C"/>
@@ -2898,7 +3210,7 @@
       </w:rPr>
     </w:lvl>
   </w:abstractNum>
-  <w:abstractNum w:abstractNumId="20" w15:restartNumberingAfterBreak="0">
+  <w:abstractNum w:abstractNumId="21" w15:restartNumberingAfterBreak="0">
     <w:nsid w:val="7DC25969"/>
     <w:multiLevelType w:val="hybridMultilevel"/>
     <w:tmpl w:val="49A4B118"/>
@@ -2988,67 +3300,70 @@
     </w:lvl>
   </w:abstractNum>
   <w:num w:numId="1">
+    <w:abstractNumId w:val="15"/>
+  </w:num>
+  <w:num w:numId="2">
+    <w:abstractNumId w:val="13"/>
+  </w:num>
+  <w:num w:numId="3">
+    <w:abstractNumId w:val="16"/>
+  </w:num>
+  <w:num w:numId="4">
+    <w:abstractNumId w:val="5"/>
+  </w:num>
+  <w:num w:numId="5">
+    <w:abstractNumId w:val="20"/>
+  </w:num>
+  <w:num w:numId="6">
+    <w:abstractNumId w:val="2"/>
+  </w:num>
+  <w:num w:numId="7">
+    <w:abstractNumId w:val="17"/>
+  </w:num>
+  <w:num w:numId="8">
+    <w:abstractNumId w:val="9"/>
+  </w:num>
+  <w:num w:numId="9">
+    <w:abstractNumId w:val="6"/>
+  </w:num>
+  <w:num w:numId="10">
+    <w:abstractNumId w:val="8"/>
+  </w:num>
+  <w:num w:numId="11">
     <w:abstractNumId w:val="14"/>
   </w:num>
-  <w:num w:numId="2">
+  <w:num w:numId="12">
+    <w:abstractNumId w:val="1"/>
+  </w:num>
+  <w:num w:numId="13">
+    <w:abstractNumId w:val="4"/>
+  </w:num>
+  <w:num w:numId="14">
+    <w:abstractNumId w:val="11"/>
+  </w:num>
+  <w:num w:numId="15">
+    <w:abstractNumId w:val="7"/>
+  </w:num>
+  <w:num w:numId="16">
     <w:abstractNumId w:val="12"/>
   </w:num>
-  <w:num w:numId="3">
-    <w:abstractNumId w:val="15"/>
+  <w:num w:numId="17">
+    <w:abstractNumId w:val="21"/>
   </w:num>
-  <w:num w:numId="4">
-    <w:abstractNumId w:val="4"/>
+  <w:num w:numId="18">
+    <w:abstractNumId w:val="10"/>
   </w:num>
-  <w:num w:numId="5">
+  <w:num w:numId="19">
     <w:abstractNumId w:val="19"/>
   </w:num>
-  <w:num w:numId="6">
-    <w:abstractNumId w:val="1"/>
-  </w:num>
-  <w:num w:numId="7">
-    <w:abstractNumId w:val="16"/>
-  </w:num>
-  <w:num w:numId="8">
-    <w:abstractNumId w:val="8"/>
-  </w:num>
-  <w:num w:numId="9">
-    <w:abstractNumId w:val="5"/>
-  </w:num>
-  <w:num w:numId="10">
-    <w:abstractNumId w:val="7"/>
-  </w:num>
-  <w:num w:numId="11">
-    <w:abstractNumId w:val="13"/>
-  </w:num>
-  <w:num w:numId="12">
-    <w:abstractNumId w:val="0"/>
-  </w:num>
-  <w:num w:numId="13">
+  <w:num w:numId="20">
     <w:abstractNumId w:val="3"/>
   </w:num>
-  <w:num w:numId="14">
-    <w:abstractNumId w:val="10"/>
-  </w:num>
-  <w:num w:numId="15">
-    <w:abstractNumId w:val="6"/>
-  </w:num>
-  <w:num w:numId="16">
-    <w:abstractNumId w:val="11"/>
-  </w:num>
-  <w:num w:numId="17">
-    <w:abstractNumId w:val="20"/>
-  </w:num>
-  <w:num w:numId="18">
-    <w:abstractNumId w:val="9"/>
-  </w:num>
-  <w:num w:numId="19">
+  <w:num w:numId="21">
     <w:abstractNumId w:val="18"/>
   </w:num>
-  <w:num w:numId="20">
-    <w:abstractNumId w:val="2"/>
-  </w:num>
-  <w:num w:numId="21">
-    <w:abstractNumId w:val="17"/>
+  <w:num w:numId="22">
+    <w:abstractNumId w:val="0"/>
   </w:num>
 </w:numbering>
 </file>
@@ -3935,6 +4250,13 @@
 
 <file path=word/glossary/fontTable.xml><?xml version="1.0" encoding="utf-8"?>
 <w:fonts xmlns:mc="http://schemas.openxmlformats.org/markup-compatibility/2006" xmlns:r="http://schemas.openxmlformats.org/officeDocument/2006/relationships" xmlns:w="http://schemas.openxmlformats.org/wordprocessingml/2006/main" xmlns:w14="http://schemas.microsoft.com/office/word/2010/wordml" xmlns:w15="http://schemas.microsoft.com/office/word/2012/wordml" xmlns:w16cid="http://schemas.microsoft.com/office/word/2016/wordml/cid" xmlns:w16se="http://schemas.microsoft.com/office/word/2015/wordml/symex" mc:Ignorable="w14 w15 w16se w16cid">
+  <w:font w:name="Arial">
+    <w:panose1 w:val="020B0604020202020204"/>
+    <w:charset w:val="00"/>
+    <w:family w:val="swiss"/>
+    <w:pitch w:val="variable"/>
+    <w:sig w:usb0="E0002EFF" w:usb1="C000785B" w:usb2="00000009" w:usb3="00000000" w:csb0="000001FF" w:csb1="00000000"/>
+  </w:font>
   <w:font w:name="Calibri">
     <w:panose1 w:val="020F0502020204030204"/>
     <w:charset w:val="00"/>
@@ -3942,19 +4264,19 @@
     <w:pitch w:val="variable"/>
     <w:sig w:usb0="E4002EFF" w:usb1="C000247B" w:usb2="00000009" w:usb3="00000000" w:csb0="000001FF" w:csb1="00000000"/>
   </w:font>
+  <w:font w:name="Courier New">
+    <w:panose1 w:val="02070309020205020404"/>
+    <w:charset w:val="00"/>
+    <w:family w:val="modern"/>
+    <w:pitch w:val="fixed"/>
+    <w:sig w:usb0="E0002EFF" w:usb1="C0007843" w:usb2="00000009" w:usb3="00000000" w:csb0="000001FF" w:csb1="00000000"/>
+  </w:font>
   <w:font w:name="Times New Roman">
     <w:panose1 w:val="02020603050405020304"/>
     <w:charset w:val="00"/>
     <w:family w:val="roman"/>
     <w:pitch w:val="variable"/>
     <w:sig w:usb0="E0002EFF" w:usb1="C000785B" w:usb2="00000009" w:usb3="00000000" w:csb0="000001FF" w:csb1="00000000"/>
-  </w:font>
-  <w:font w:name="Courier New">
-    <w:panose1 w:val="02070309020205020404"/>
-    <w:charset w:val="00"/>
-    <w:family w:val="modern"/>
-    <w:pitch w:val="fixed"/>
-    <w:sig w:usb0="E0002EFF" w:usb1="C0007843" w:usb2="00000009" w:usb3="00000000" w:csb0="000001FF" w:csb1="00000000"/>
   </w:font>
   <w:font w:name="Wingdings">
     <w:panose1 w:val="05000000000000000000"/>
@@ -3969,13 +4291,6 @@
     <w:family w:val="roman"/>
     <w:pitch w:val="variable"/>
     <w:sig w:usb0="00000000" w:usb1="10000000" w:usb2="00000000" w:usb3="00000000" w:csb0="80000000" w:csb1="00000000"/>
-  </w:font>
-  <w:font w:name="Arial">
-    <w:panose1 w:val="020B0604020202020204"/>
-    <w:charset w:val="00"/>
-    <w:family w:val="swiss"/>
-    <w:pitch w:val="variable"/>
-    <w:sig w:usb0="E0002EFF" w:usb1="C000785B" w:usb2="00000009" w:usb3="00000000" w:csb0="000001FF" w:csb1="00000000"/>
   </w:font>
   <w:font w:name="Tahoma">
     <w:panose1 w:val="020B0604030504040204"/>
@@ -4061,6 +4376,7 @@
     <w:rsid w:val="00453BEA"/>
     <w:rsid w:val="004576F0"/>
     <w:rsid w:val="00465B6E"/>
+    <w:rsid w:val="00467E09"/>
     <w:rsid w:val="004B235F"/>
     <w:rsid w:val="004E0E98"/>
     <w:rsid w:val="004E2C9B"/>
@@ -4955,7 +5271,7 @@
 </file>
 
 <file path=customXml/itemProps1.xml><?xml version="1.0" encoding="utf-8"?>
-<ds:datastoreItem xmlns:ds="http://schemas.openxmlformats.org/officeDocument/2006/customXml" ds:itemID="{250BA2C6-B1E2-40F3-870E-34847ABEBD01}">
+<ds:datastoreItem xmlns:ds="http://schemas.openxmlformats.org/officeDocument/2006/customXml" ds:itemID="{DCA2707B-E4F2-47A0-972A-E42B7C8F3627}">
   <ds:schemaRefs>
     <ds:schemaRef ds:uri="http://schemas.openxmlformats.org/officeDocument/2006/bibliography"/>
   </ds:schemaRefs>

</xml_diff>